<commit_message>
Start testing ssl. Documentation update. Create script to create and delete database.
</commit_message>
<xml_diff>
--- a/doc/SmartWorking.Office.docx
+++ b/doc/SmartWorking.Office.docx
@@ -4,12 +4,286 @@
   <w:body>
     <w:p>
       <w:pPr>
+        <w:pStyle w:val="Bezodstpw"/>
+        <w:rPr>
+          <w:rFonts w:ascii="Cambria" w:hAnsi="Cambria"/>
+          <w:sz w:val="72"/>
+          <w:szCs w:val="72"/>
+        </w:rPr>
+      </w:pPr>
+      <w:r>
+        <w:rPr>
+          <w:noProof/>
+        </w:rPr>
+        <w:pict>
+          <v:rect id="Prostokąt 2" o:spid="_x0000_s1045" style="position:absolute;margin-left:0;margin-top:0;width:642.6pt;height:64.4pt;z-index:1;visibility:visible;mso-wrap-style:square;mso-width-percent:1050;mso-height-percent:900;mso-wrap-distance-left:9pt;mso-wrap-distance-top:0;mso-wrap-distance-right:9pt;mso-wrap-distance-bottom:0;mso-position-horizontal:center;mso-position-horizontal-relative:page;mso-position-vertical:bottom;mso-position-vertical-relative:page;mso-width-percent:1050;mso-height-percent:900;mso-width-relative:page;mso-height-relative:top-margin-area;v-text-anchor:top" o:gfxdata="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" o:allowincell="f" fillcolor="#4bacc6" strokecolor="#4f81bd">
+            <w10:wrap anchorx="page" anchory="page"/>
+          </v:rect>
+        </w:pict>
+      </w:r>
+      <w:r>
+        <w:rPr>
+          <w:noProof/>
+        </w:rPr>
+        <w:pict>
+          <v:rect id="Prostokąt 5" o:spid="_x0000_s1044" style="position:absolute;margin-left:32.25pt;margin-top:-19.35pt;width:7.15pt;height:830.15pt;z-index:4;visibility:visible;mso-wrap-style:square;mso-width-percent:0;mso-height-percent:1050;mso-left-percent:-10001;mso-top-percent:-10001;mso-wrap-distance-left:9pt;mso-wrap-distance-top:0;mso-wrap-distance-right:9pt;mso-wrap-distance-bottom:0;mso-position-horizontal:absolute;mso-position-horizontal-relative:page;mso-position-vertical:absolute;mso-position-vertical-relative:page;mso-width-percent:0;mso-height-percent:1050;mso-left-percent:-10001;mso-top-percent:-10001;mso-width-relative:page;mso-height-relative:page;v-text-anchor:top" o:gfxdata="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" o:allowincell="f" strokecolor="#4f81bd">
+            <w10:wrap anchorx="margin" anchory="page"/>
+          </v:rect>
+        </w:pict>
+      </w:r>
+      <w:r>
+        <w:rPr>
+          <w:noProof/>
+        </w:rPr>
+        <w:pict>
+          <v:rect id="Prostokąt 4" o:spid="_x0000_s1043" style="position:absolute;margin-left:572.25pt;margin-top:-19.35pt;width:7.15pt;height:830.15pt;z-index:3;visibility:visible;mso-wrap-style:square;mso-width-percent:0;mso-height-percent:1050;mso-left-percent:-10001;mso-top-percent:-10001;mso-wrap-distance-left:9pt;mso-wrap-distance-top:0;mso-wrap-distance-right:9pt;mso-wrap-distance-bottom:0;mso-position-horizontal:absolute;mso-position-horizontal-relative:page;mso-position-vertical:absolute;mso-position-vertical-relative:page;mso-width-percent:0;mso-height-percent:1050;mso-left-percent:-10001;mso-top-percent:-10001;mso-width-relative:page;mso-height-relative:page;v-text-anchor:top" o:gfxdata="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" o:allowincell="f" strokecolor="#4f81bd">
+            <w10:wrap anchorx="margin" anchory="page"/>
+          </v:rect>
+        </w:pict>
+      </w:r>
+      <w:r>
+        <w:rPr>
+          <w:noProof/>
+        </w:rPr>
+        <w:pict>
+          <v:rect id="Prostokąt 3" o:spid="_x0000_s1042" style="position:absolute;margin-left:-14.85pt;margin-top:.75pt;width:641.55pt;height:63.15pt;z-index:2;visibility:visible;mso-wrap-style:square;mso-width-percent:1050;mso-height-percent:900;mso-left-percent:-10001;mso-top-percent:-10001;mso-wrap-distance-left:9pt;mso-wrap-distance-top:0;mso-wrap-distance-right:9pt;mso-wrap-distance-bottom:0;mso-position-horizontal:absolute;mso-position-horizontal-relative:page;mso-position-vertical:absolute;mso-position-vertical-relative:page;mso-width-percent:1050;mso-height-percent:900;mso-left-percent:-10001;mso-top-percent:-10001;mso-width-relative:page;mso-height-relative:top-margin-area;v-text-anchor:top" o:gfxdata="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" o:allowincell="f" fillcolor="#4bacc6" strokecolor="#4f81bd">
+            <w10:wrap anchorx="page" anchory="margin"/>
+          </v:rect>
+        </w:pict>
+      </w:r>
+    </w:p>
+    <w:p>
+      <w:pPr>
+        <w:pStyle w:val="Bezodstpw"/>
+        <w:rPr>
+          <w:rFonts w:ascii="Cambria" w:hAnsi="Cambria"/>
+          <w:sz w:val="72"/>
+          <w:szCs w:val="72"/>
+          <w:lang w:val="pl-PL"/>
+        </w:rPr>
+      </w:pPr>
+      <w:r>
+        <w:rPr>
+          <w:rFonts w:ascii="Cambria" w:hAnsi="Cambria"/>
+          <w:sz w:val="72"/>
+          <w:szCs w:val="72"/>
+          <w:lang w:val="pl-PL"/>
+        </w:rPr>
+        <w:t xml:space="preserve">Dokumentacja system </w:t>
+      </w:r>
+      <w:r>
+        <w:rPr>
+          <w:rFonts w:ascii="Cambria" w:hAnsi="Cambria"/>
+          <w:sz w:val="72"/>
+          <w:szCs w:val="72"/>
+          <w:lang w:val="pl-PL"/>
+        </w:rPr>
+        <w:fldChar w:fldCharType="begin"/>
+      </w:r>
+      <w:r>
+        <w:rPr>
+          <w:rFonts w:ascii="Cambria" w:hAnsi="Cambria"/>
+          <w:sz w:val="72"/>
+          <w:szCs w:val="72"/>
+          <w:lang w:val="pl-PL"/>
+        </w:rPr>
+        <w:instrText xml:space="preserve"> DOCPROPERTY  NazwaProjektu  \* MERGEFORMAT </w:instrText>
+      </w:r>
+      <w:r>
+        <w:rPr>
+          <w:rFonts w:ascii="Cambria" w:hAnsi="Cambria"/>
+          <w:sz w:val="72"/>
+          <w:szCs w:val="72"/>
+          <w:lang w:val="pl-PL"/>
+        </w:rPr>
+        <w:fldChar w:fldCharType="separate"/>
+      </w:r>
+      <w:proofErr w:type="spellStart"/>
+      <w:r>
+        <w:rPr>
+          <w:rFonts w:ascii="Cambria" w:hAnsi="Cambria"/>
+          <w:sz w:val="72"/>
+          <w:szCs w:val="72"/>
+          <w:lang w:val="pl-PL"/>
+        </w:rPr>
+        <w:t>SmartWorking.Office</w:t>
+      </w:r>
+      <w:proofErr w:type="spellEnd"/>
+      <w:r>
+        <w:rPr>
+          <w:rFonts w:ascii="Cambria" w:hAnsi="Cambria"/>
+          <w:sz w:val="72"/>
+          <w:szCs w:val="72"/>
+          <w:lang w:val="pl-PL"/>
+        </w:rPr>
+        <w:fldChar w:fldCharType="end"/>
+      </w:r>
+      <w:r>
+        <w:rPr>
+          <w:rFonts w:ascii="Cambria" w:hAnsi="Cambria"/>
+          <w:sz w:val="72"/>
+          <w:szCs w:val="72"/>
+          <w:lang w:val="pl-PL"/>
+        </w:rPr>
+        <w:t xml:space="preserve"> </w:t>
+      </w:r>
+      <w:proofErr w:type="spellStart"/>
+      <w:r>
+        <w:rPr>
+          <w:rFonts w:ascii="Cambria" w:hAnsi="Cambria"/>
+          <w:sz w:val="72"/>
+          <w:szCs w:val="72"/>
+          <w:lang w:val="pl-PL"/>
+        </w:rPr>
+        <w:t>ver</w:t>
+      </w:r>
+      <w:proofErr w:type="spellEnd"/>
+      <w:r>
+        <w:rPr>
+          <w:rFonts w:ascii="Cambria" w:hAnsi="Cambria"/>
+          <w:sz w:val="72"/>
+          <w:szCs w:val="72"/>
+          <w:lang w:val="pl-PL"/>
+        </w:rPr>
+        <w:t xml:space="preserve">. </w:t>
+      </w:r>
+      <w:r>
+        <w:rPr>
+          <w:rFonts w:ascii="Cambria" w:hAnsi="Cambria"/>
+          <w:sz w:val="72"/>
+          <w:szCs w:val="72"/>
+          <w:lang w:val="pl-PL"/>
+        </w:rPr>
+        <w:fldChar w:fldCharType="begin"/>
+      </w:r>
+      <w:r>
+        <w:rPr>
+          <w:rFonts w:ascii="Cambria" w:hAnsi="Cambria"/>
+          <w:sz w:val="72"/>
+          <w:szCs w:val="72"/>
+          <w:lang w:val="pl-PL"/>
+        </w:rPr>
+        <w:instrText xml:space="preserve"> DOCPROPERTY  WersjaProgramu  \* MERGEFORMAT </w:instrText>
+      </w:r>
+      <w:r>
+        <w:rPr>
+          <w:rFonts w:ascii="Cambria" w:hAnsi="Cambria"/>
+          <w:sz w:val="72"/>
+          <w:szCs w:val="72"/>
+          <w:lang w:val="pl-PL"/>
+        </w:rPr>
+        <w:fldChar w:fldCharType="separate"/>
+      </w:r>
+      <w:r>
+        <w:rPr>
+          <w:rFonts w:ascii="Cambria" w:hAnsi="Cambria"/>
+          <w:sz w:val="72"/>
+          <w:szCs w:val="72"/>
+          <w:lang w:val="pl-PL"/>
+        </w:rPr>
+        <w:t>1.0</w:t>
+      </w:r>
+      <w:r>
+        <w:rPr>
+          <w:rFonts w:ascii="Cambria" w:hAnsi="Cambria"/>
+          <w:sz w:val="72"/>
+          <w:szCs w:val="72"/>
+          <w:lang w:val="pl-PL"/>
+        </w:rPr>
+        <w:fldChar w:fldCharType="end"/>
+      </w:r>
+    </w:p>
+    <w:p>
+      <w:pPr>
+        <w:pStyle w:val="Bezodstpw"/>
+        <w:rPr>
+          <w:rFonts w:ascii="Cambria" w:hAnsi="Cambria"/>
+          <w:sz w:val="36"/>
+          <w:szCs w:val="36"/>
+          <w:lang w:val="pl-PL"/>
+        </w:rPr>
+      </w:pPr>
+    </w:p>
+    <w:p>
+      <w:pPr>
+        <w:pStyle w:val="Bezodstpw"/>
+        <w:rPr>
+          <w:rFonts w:ascii="Cambria" w:hAnsi="Cambria"/>
+          <w:sz w:val="36"/>
+          <w:szCs w:val="36"/>
+          <w:lang w:val="pl-PL"/>
+        </w:rPr>
+      </w:pPr>
+    </w:p>
+    <w:p>
+      <w:pPr>
+        <w:pStyle w:val="Bezodstpw"/>
+        <w:rPr>
+          <w:rFonts w:ascii="Cambria" w:hAnsi="Cambria"/>
+          <w:sz w:val="36"/>
+          <w:szCs w:val="36"/>
+          <w:lang w:val="pl-PL"/>
+        </w:rPr>
+      </w:pPr>
+    </w:p>
+    <w:p>
+      <w:pPr>
+        <w:pStyle w:val="Bezodstpw"/>
+        <w:rPr>
+          <w:lang w:val="pl-PL"/>
+        </w:rPr>
+      </w:pPr>
+      <w:r>
+        <w:rPr>
+          <w:lang w:val="pl-PL"/>
+        </w:rPr>
+        <w:t>2012-06-26</w:t>
+      </w:r>
+    </w:p>
+    <w:p>
+      <w:pPr>
+        <w:pStyle w:val="Bezodstpw"/>
+        <w:rPr>
+          <w:lang w:val="pl-PL"/>
+        </w:rPr>
+      </w:pPr>
+      <w:r>
+        <w:rPr>
+          <w:lang w:val="pl-PL"/>
+        </w:rPr>
+        <w:t xml:space="preserve">Adam Nowak </w:t>
+      </w:r>
+    </w:p>
+    <w:p>
+      <w:pPr>
+        <w:pStyle w:val="Bezodstpw"/>
+        <w:rPr>
+          <w:lang w:val="pl-PL"/>
+        </w:rPr>
+      </w:pPr>
+    </w:p>
+    <w:p>
+      <w:pPr>
+        <w:rPr>
+          <w:lang w:val="pl-PL"/>
+        </w:rPr>
+      </w:pPr>
+    </w:p>
+    <w:p>
+      <w:pPr>
         <w:pStyle w:val="Nagwekspisutreci"/>
       </w:pPr>
       <w:r>
         <w:rPr>
           <w:lang w:val="pl-PL"/>
         </w:rPr>
+        <w:br w:type="page"/>
+      </w:r>
+      <w:r>
+        <w:rPr>
+          <w:lang w:val="pl-PL"/>
+        </w:rPr>
+        <w:lastRenderedPageBreak/>
         <w:t>Spis treści</w:t>
       </w:r>
     </w:p>
@@ -989,7 +1263,25 @@
         <w:rPr>
           <w:lang w:val="pl-PL"/>
         </w:rPr>
-        <w:t xml:space="preserve">Program roboczo nazwałem </w:t>
+        <w:t xml:space="preserve">Program </w:t>
+      </w:r>
+      <w:r>
+        <w:rPr>
+          <w:lang w:val="pl-PL"/>
+        </w:rPr>
+        <w:fldChar w:fldCharType="begin"/>
+      </w:r>
+      <w:r>
+        <w:rPr>
+          <w:lang w:val="pl-PL"/>
+        </w:rPr>
+        <w:instrText xml:space="preserve"> DOCPROPERTY  NazwaProjektu  \* MERGEFORMAT </w:instrText>
+      </w:r>
+      <w:r>
+        <w:rPr>
+          <w:lang w:val="pl-PL"/>
+        </w:rPr>
+        <w:fldChar w:fldCharType="separate"/>
       </w:r>
       <w:proofErr w:type="spellStart"/>
       <w:r>
@@ -1003,36 +1295,16 @@
         <w:rPr>
           <w:lang w:val="pl-PL"/>
         </w:rPr>
-        <w:t xml:space="preserve"> (mądrzejsze nazwy już są używane, ale czekam na propozycje - nazwa jest potrzebna do założenia projektu w Visual Studio).</w:t>
-      </w:r>
-    </w:p>
-    <w:p>
-      <w:pPr>
-        <w:widowControl/>
-        <w:rPr>
-          <w:lang w:val="pl-PL"/>
-        </w:rPr>
-      </w:pPr>
-      <w:r>
-        <w:rPr>
-          <w:lang w:val="pl-PL"/>
-        </w:rPr>
-        <w:t xml:space="preserve">To co </w:t>
-      </w:r>
-      <w:r>
-        <w:rPr>
-          <w:b/>
-          <w:bCs/>
-          <w:lang w:val="pl-PL"/>
-        </w:rPr>
-        <w:t xml:space="preserve">nie </w:t>
-      </w:r>
-      <w:r>
-        <w:rPr>
-          <w:lang w:val="pl-PL"/>
-        </w:rPr>
-        <w:t>pojawi się w wersji pierwszej, ale może pojawić się później będę zaznaczać kolorem pomarańczowym.</w:t>
-      </w:r>
+        <w:fldChar w:fldCharType="end"/>
+      </w:r>
+      <w:r>
+        <w:rPr>
+          <w:lang w:val="pl-PL"/>
+        </w:rPr>
+        <w:t xml:space="preserve"> ułatwia zarządzanie w firmie produkującej beton.</w:t>
+      </w:r>
+      <w:bookmarkStart w:id="1" w:name="_GoBack"/>
+      <w:bookmarkEnd w:id="1"/>
     </w:p>
     <w:p>
       <w:pPr>
@@ -1049,9 +1321,9 @@
           <w:lang w:val="pl-PL"/>
         </w:rPr>
       </w:pPr>
-      <w:bookmarkStart w:id="1" w:name="h.f4rfy991s92h"/>
-      <w:bookmarkStart w:id="2" w:name="_Toc327363617"/>
-      <w:bookmarkEnd w:id="1"/>
+      <w:bookmarkStart w:id="2" w:name="h.f4rfy991s92h"/>
+      <w:bookmarkStart w:id="3" w:name="_Toc327363617"/>
+      <w:bookmarkEnd w:id="2"/>
       <w:r>
         <w:rPr>
           <w:lang w:val="pl-PL"/>
@@ -1070,7 +1342,7 @@
         </w:rPr>
         <w:t>.</w:t>
       </w:r>
-      <w:bookmarkEnd w:id="2"/>
+      <w:bookmarkEnd w:id="3"/>
     </w:p>
     <w:p>
       <w:pPr>
@@ -1255,16 +1527,16 @@
           <w:lang w:val="pl-PL"/>
         </w:rPr>
       </w:pPr>
-      <w:bookmarkStart w:id="3" w:name="h.f1uskj9ul8m1"/>
-      <w:bookmarkStart w:id="4" w:name="_Toc327363618"/>
-      <w:bookmarkEnd w:id="3"/>
+      <w:bookmarkStart w:id="4" w:name="h.f1uskj9ul8m1"/>
+      <w:bookmarkStart w:id="5" w:name="_Toc327363618"/>
+      <w:bookmarkEnd w:id="4"/>
       <w:r>
         <w:rPr>
           <w:lang w:val="pl-PL"/>
         </w:rPr>
         <w:t>Instalacja.</w:t>
       </w:r>
-      <w:bookmarkEnd w:id="4"/>
+      <w:bookmarkEnd w:id="5"/>
     </w:p>
     <w:p>
       <w:pPr>
@@ -1289,7 +1561,7 @@
           <w:lang w:val="pl-PL"/>
         </w:rPr>
       </w:pPr>
-      <w:hyperlink r:id="rId8" w:history="1">
+      <w:hyperlink r:id="rId9" w:history="1">
         <w:r>
           <w:rPr>
             <w:color w:val="1155CC"/>
@@ -1299,7 +1571,7 @@
           <w:t>http</w:t>
         </w:r>
       </w:hyperlink>
-      <w:hyperlink r:id="rId9" w:history="1">
+      <w:hyperlink r:id="rId10" w:history="1">
         <w:r>
           <w:rPr>
             <w:color w:val="1155CC"/>
@@ -1309,7 +1581,7 @@
           <w:t>://</w:t>
         </w:r>
       </w:hyperlink>
-      <w:hyperlink r:id="rId10" w:history="1">
+      <w:hyperlink r:id="rId11" w:history="1">
         <w:r>
           <w:rPr>
             <w:color w:val="1155CC"/>
@@ -1319,7 +1591,7 @@
           <w:t>www</w:t>
         </w:r>
       </w:hyperlink>
-      <w:hyperlink r:id="rId11" w:history="1">
+      <w:hyperlink r:id="rId12" w:history="1">
         <w:r>
           <w:rPr>
             <w:color w:val="1155CC"/>
@@ -1329,7 +1601,7 @@
           <w:t>.</w:t>
         </w:r>
       </w:hyperlink>
-      <w:hyperlink r:id="rId12" w:history="1">
+      <w:hyperlink r:id="rId13" w:history="1">
         <w:r>
           <w:rPr>
             <w:color w:val="1155CC"/>
@@ -1339,7 +1611,7 @@
           <w:t>microsoft</w:t>
         </w:r>
       </w:hyperlink>
-      <w:hyperlink r:id="rId13" w:history="1">
+      <w:hyperlink r:id="rId14" w:history="1">
         <w:r>
           <w:rPr>
             <w:color w:val="1155CC"/>
@@ -1349,7 +1621,7 @@
           <w:t>.</w:t>
         </w:r>
       </w:hyperlink>
-      <w:hyperlink r:id="rId14" w:history="1">
+      <w:hyperlink r:id="rId15" w:history="1">
         <w:r>
           <w:rPr>
             <w:color w:val="1155CC"/>
@@ -1359,7 +1631,7 @@
           <w:t>com</w:t>
         </w:r>
       </w:hyperlink>
-      <w:hyperlink r:id="rId15" w:history="1">
+      <w:hyperlink r:id="rId16" w:history="1">
         <w:r>
           <w:rPr>
             <w:color w:val="1155CC"/>
@@ -1369,7 +1641,7 @@
           <w:t>/</w:t>
         </w:r>
       </w:hyperlink>
-      <w:hyperlink r:id="rId16" w:history="1">
+      <w:hyperlink r:id="rId17" w:history="1">
         <w:r>
           <w:rPr>
             <w:color w:val="1155CC"/>
@@ -1379,7 +1651,7 @@
           <w:t>en</w:t>
         </w:r>
       </w:hyperlink>
-      <w:hyperlink r:id="rId17" w:history="1">
+      <w:hyperlink r:id="rId18" w:history="1">
         <w:r>
           <w:rPr>
             <w:color w:val="1155CC"/>
@@ -1389,7 +1661,7 @@
           <w:t>-</w:t>
         </w:r>
       </w:hyperlink>
-      <w:hyperlink r:id="rId18" w:history="1">
+      <w:hyperlink r:id="rId19" w:history="1">
         <w:r>
           <w:rPr>
             <w:color w:val="1155CC"/>
@@ -1399,7 +1671,7 @@
           <w:t>us</w:t>
         </w:r>
       </w:hyperlink>
-      <w:hyperlink r:id="rId19" w:history="1">
+      <w:hyperlink r:id="rId20" w:history="1">
         <w:r>
           <w:rPr>
             <w:color w:val="1155CC"/>
@@ -1409,7 +1681,7 @@
           <w:t>/</w:t>
         </w:r>
       </w:hyperlink>
-      <w:hyperlink r:id="rId20" w:history="1">
+      <w:hyperlink r:id="rId21" w:history="1">
         <w:r>
           <w:rPr>
             <w:color w:val="1155CC"/>
@@ -1419,7 +1691,7 @@
           <w:t>download</w:t>
         </w:r>
       </w:hyperlink>
-      <w:hyperlink r:id="rId21" w:history="1">
+      <w:hyperlink r:id="rId22" w:history="1">
         <w:r>
           <w:rPr>
             <w:color w:val="1155CC"/>
@@ -1429,7 +1701,7 @@
           <w:t>/</w:t>
         </w:r>
       </w:hyperlink>
-      <w:hyperlink r:id="rId22" w:history="1">
+      <w:hyperlink r:id="rId23" w:history="1">
         <w:r>
           <w:rPr>
             <w:color w:val="1155CC"/>
@@ -1439,7 +1711,7 @@
           <w:t>details</w:t>
         </w:r>
       </w:hyperlink>
-      <w:hyperlink r:id="rId23" w:history="1">
+      <w:hyperlink r:id="rId24" w:history="1">
         <w:r>
           <w:rPr>
             <w:color w:val="1155CC"/>
@@ -1449,7 +1721,7 @@
           <w:t>.</w:t>
         </w:r>
       </w:hyperlink>
-      <w:hyperlink r:id="rId24" w:history="1">
+      <w:hyperlink r:id="rId25" w:history="1">
         <w:r>
           <w:rPr>
             <w:color w:val="1155CC"/>
@@ -1459,7 +1731,7 @@
           <w:t>aspx</w:t>
         </w:r>
       </w:hyperlink>
-      <w:hyperlink r:id="rId25" w:history="1">
+      <w:hyperlink r:id="rId26" w:history="1">
         <w:r>
           <w:rPr>
             <w:color w:val="1155CC"/>
@@ -1469,7 +1741,7 @@
           <w:t>?</w:t>
         </w:r>
       </w:hyperlink>
-      <w:hyperlink r:id="rId26" w:history="1">
+      <w:hyperlink r:id="rId27" w:history="1">
         <w:r>
           <w:rPr>
             <w:color w:val="1155CC"/>
@@ -1479,7 +1751,7 @@
           <w:t>displaylang</w:t>
         </w:r>
       </w:hyperlink>
-      <w:hyperlink r:id="rId27" w:history="1">
+      <w:hyperlink r:id="rId28" w:history="1">
         <w:r>
           <w:rPr>
             <w:color w:val="1155CC"/>
@@ -1489,7 +1761,7 @@
           <w:t>=</w:t>
         </w:r>
       </w:hyperlink>
-      <w:hyperlink r:id="rId28" w:history="1">
+      <w:hyperlink r:id="rId29" w:history="1">
         <w:r>
           <w:rPr>
             <w:color w:val="1155CC"/>
@@ -1499,7 +1771,7 @@
           <w:t>en</w:t>
         </w:r>
       </w:hyperlink>
-      <w:hyperlink r:id="rId29" w:history="1">
+      <w:hyperlink r:id="rId30" w:history="1">
         <w:r>
           <w:rPr>
             <w:color w:val="1155CC"/>
@@ -1509,7 +1781,7 @@
           <w:t>&amp;</w:t>
         </w:r>
       </w:hyperlink>
-      <w:hyperlink r:id="rId30" w:history="1">
+      <w:hyperlink r:id="rId31" w:history="1">
         <w:r>
           <w:rPr>
             <w:color w:val="1155CC"/>
@@ -1519,7 +1791,7 @@
           <w:t>id</w:t>
         </w:r>
       </w:hyperlink>
-      <w:hyperlink r:id="rId31" w:history="1">
+      <w:hyperlink r:id="rId32" w:history="1">
         <w:r>
           <w:rPr>
             <w:color w:val="1155CC"/>
@@ -1553,7 +1825,7 @@
           <w:lang w:val="pl-PL"/>
         </w:rPr>
       </w:pPr>
-      <w:hyperlink r:id="rId32" w:history="1">
+      <w:hyperlink r:id="rId33" w:history="1">
         <w:r>
           <w:rPr>
             <w:color w:val="1155CC"/>
@@ -1563,7 +1835,7 @@
           <w:t>http</w:t>
         </w:r>
       </w:hyperlink>
-      <w:hyperlink r:id="rId33" w:history="1">
+      <w:hyperlink r:id="rId34" w:history="1">
         <w:r>
           <w:rPr>
             <w:color w:val="1155CC"/>
@@ -1573,7 +1845,7 @@
           <w:t>://</w:t>
         </w:r>
       </w:hyperlink>
-      <w:hyperlink r:id="rId34" w:history="1">
+      <w:hyperlink r:id="rId35" w:history="1">
         <w:r>
           <w:rPr>
             <w:color w:val="1155CC"/>
@@ -1583,7 +1855,7 @@
           <w:t>www</w:t>
         </w:r>
       </w:hyperlink>
-      <w:hyperlink r:id="rId35" w:history="1">
+      <w:hyperlink r:id="rId36" w:history="1">
         <w:r>
           <w:rPr>
             <w:color w:val="1155CC"/>
@@ -1593,7 +1865,7 @@
           <w:t>.</w:t>
         </w:r>
       </w:hyperlink>
-      <w:hyperlink r:id="rId36" w:history="1">
+      <w:hyperlink r:id="rId37" w:history="1">
         <w:r>
           <w:rPr>
             <w:color w:val="1155CC"/>
@@ -1603,7 +1875,7 @@
           <w:t>youtube</w:t>
         </w:r>
       </w:hyperlink>
-      <w:hyperlink r:id="rId37" w:history="1">
+      <w:hyperlink r:id="rId38" w:history="1">
         <w:r>
           <w:rPr>
             <w:color w:val="1155CC"/>
@@ -1613,7 +1885,7 @@
           <w:t>.</w:t>
         </w:r>
       </w:hyperlink>
-      <w:hyperlink r:id="rId38" w:history="1">
+      <w:hyperlink r:id="rId39" w:history="1">
         <w:r>
           <w:rPr>
             <w:color w:val="1155CC"/>
@@ -1623,7 +1895,7 @@
           <w:t>com</w:t>
         </w:r>
       </w:hyperlink>
-      <w:hyperlink r:id="rId39" w:history="1">
+      <w:hyperlink r:id="rId40" w:history="1">
         <w:r>
           <w:rPr>
             <w:color w:val="1155CC"/>
@@ -1633,7 +1905,7 @@
           <w:t>/</w:t>
         </w:r>
       </w:hyperlink>
-      <w:hyperlink r:id="rId40" w:history="1">
+      <w:hyperlink r:id="rId41" w:history="1">
         <w:r>
           <w:rPr>
             <w:color w:val="1155CC"/>
@@ -1643,7 +1915,7 @@
           <w:t>watch</w:t>
         </w:r>
       </w:hyperlink>
-      <w:hyperlink r:id="rId41" w:history="1">
+      <w:hyperlink r:id="rId42" w:history="1">
         <w:r>
           <w:rPr>
             <w:color w:val="1155CC"/>
@@ -1653,7 +1925,7 @@
           <w:t>?</w:t>
         </w:r>
       </w:hyperlink>
-      <w:hyperlink r:id="rId42" w:history="1">
+      <w:hyperlink r:id="rId43" w:history="1">
         <w:r>
           <w:rPr>
             <w:color w:val="1155CC"/>
@@ -1663,7 +1935,7 @@
           <w:t>v</w:t>
         </w:r>
       </w:hyperlink>
-      <w:hyperlink r:id="rId43" w:history="1">
+      <w:hyperlink r:id="rId44" w:history="1">
         <w:r>
           <w:rPr>
             <w:color w:val="1155CC"/>
@@ -1673,7 +1945,7 @@
           <w:t>=</w:t>
         </w:r>
       </w:hyperlink>
-      <w:hyperlink r:id="rId44" w:history="1">
+      <w:hyperlink r:id="rId45" w:history="1">
         <w:r>
           <w:rPr>
             <w:color w:val="1155CC"/>
@@ -1683,7 +1955,7 @@
           <w:t>CXJP</w:t>
         </w:r>
       </w:hyperlink>
-      <w:hyperlink r:id="rId45" w:history="1">
+      <w:hyperlink r:id="rId46" w:history="1">
         <w:r>
           <w:rPr>
             <w:color w:val="1155CC"/>
@@ -1693,7 +1965,7 @@
           <w:t>4</w:t>
         </w:r>
       </w:hyperlink>
-      <w:hyperlink r:id="rId46" w:history="1">
+      <w:hyperlink r:id="rId47" w:history="1">
         <w:r>
           <w:rPr>
             <w:color w:val="1155CC"/>
@@ -1703,7 +1975,7 @@
           <w:t>D</w:t>
         </w:r>
       </w:hyperlink>
-      <w:hyperlink r:id="rId47" w:history="1">
+      <w:hyperlink r:id="rId48" w:history="1">
         <w:r>
           <w:rPr>
             <w:color w:val="1155CC"/>
@@ -1713,7 +1985,7 @@
           <w:t>503</w:t>
         </w:r>
       </w:hyperlink>
-      <w:hyperlink r:id="rId48" w:history="1">
+      <w:hyperlink r:id="rId49" w:history="1">
         <w:r>
           <w:rPr>
             <w:color w:val="1155CC"/>
@@ -1877,8 +2149,8 @@
         </w:rPr>
         <w:t>).</w:t>
       </w:r>
-      <w:bookmarkStart w:id="5" w:name="h.43oked6zsk7o"/>
-      <w:bookmarkEnd w:id="5"/>
+      <w:bookmarkStart w:id="6" w:name="h.43oked6zsk7o"/>
+      <w:bookmarkEnd w:id="6"/>
       <w:r>
         <w:rPr>
           <w:lang w:val="pl-PL"/>
@@ -1909,9 +2181,9 @@
           <w:lang w:val="pl-PL"/>
         </w:rPr>
       </w:pPr>
-      <w:bookmarkStart w:id="6" w:name="h.lxebrwph8ha9"/>
-      <w:bookmarkStart w:id="7" w:name="_Toc327363619"/>
-      <w:bookmarkEnd w:id="6"/>
+      <w:bookmarkStart w:id="7" w:name="h.lxebrwph8ha9"/>
+      <w:bookmarkStart w:id="8" w:name="_Toc327363619"/>
+      <w:bookmarkEnd w:id="7"/>
       <w:r>
         <w:rPr>
           <w:color w:val="auto"/>
@@ -1919,7 +2191,7 @@
         </w:rPr>
         <w:t>Struktura bazy (może będzie łatwiej zrozumieć, przynajmniej tak mi się wydaje):</w:t>
       </w:r>
-      <w:bookmarkEnd w:id="7"/>
+      <w:bookmarkEnd w:id="8"/>
     </w:p>
     <w:p>
       <w:pPr>
@@ -1981,25 +2253,25 @@
         <w:rPr>
           <w:lang w:val="pl-PL"/>
         </w:rPr>
-        <w:instrText xml:space="preserve"> </w:instrText>
-      </w:r>
-      <w:r>
-        <w:rPr>
-          <w:lang w:val="pl-PL"/>
-        </w:rPr>
-        <w:instrText>INCLUDEPICTURE  "D:\\adamnowak\\private\\Sylwek\\SmartWorking\\doc\\</w:instrText>
-      </w:r>
-      <w:r>
-        <w:rPr>
-          <w:lang w:val="pl-PL"/>
-        </w:rPr>
-        <w:instrText>Images\\EntityDesignerDiagram.png" \* MERGEFORMATINET</w:instrText>
-      </w:r>
-      <w:r>
-        <w:rPr>
-          <w:lang w:val="pl-PL"/>
-        </w:rPr>
-        <w:instrText xml:space="preserve"> </w:instrText>
+        <w:instrText xml:space="preserve"> INCLUDEPICTURE  "D:\\adamnowak\\private\\Sylwek\\SmartWorking\\doc\\Images\\EntityDesignerDiagram.png" \* MERGEFORMATINET </w:instrText>
+      </w:r>
+      <w:r>
+        <w:rPr>
+          <w:lang w:val="pl-PL"/>
+        </w:rPr>
+        <w:fldChar w:fldCharType="separate"/>
+      </w:r>
+      <w:r>
+        <w:rPr>
+          <w:lang w:val="pl-PL"/>
+        </w:rPr>
+        <w:fldChar w:fldCharType="begin"/>
+      </w:r>
+      <w:r>
+        <w:rPr>
+          <w:lang w:val="pl-PL"/>
+        </w:rPr>
+        <w:instrText xml:space="preserve"> INCLUDEPICTURE  "D:\\adamnowak\\private\\Sylwek\\SmartWorking\\doc\\Images\\EntityDesignerDiagram.png" \* MERGEFORMATINET </w:instrText>
       </w:r>
       <w:r>
         <w:rPr>
@@ -2031,8 +2303,8 @@
             <v:path o:extrusionok="f" gradientshapeok="t" o:connecttype="rect"/>
             <o:lock v:ext="edit" aspectratio="t"/>
           </v:shapetype>
-          <v:shape id="_x0000_i1039" type="#_x0000_t75" style="width:467.45pt;height:268.1pt">
-            <v:imagedata r:id="rId49" r:href="rId50"/>
+          <v:shape id="_x0000_i1025" type="#_x0000_t75" style="width:467.45pt;height:268.1pt">
+            <v:imagedata r:id="rId50" r:href="rId51"/>
           </v:shape>
         </w:pict>
       </w:r>
@@ -2042,6 +2314,12 @@
         </w:rPr>
         <w:fldChar w:fldCharType="end"/>
       </w:r>
+      <w:r>
+        <w:rPr>
+          <w:lang w:val="pl-PL"/>
+        </w:rPr>
+        <w:fldChar w:fldCharType="end"/>
+      </w:r>
     </w:p>
     <w:p>
       <w:pPr>
@@ -2308,16 +2586,16 @@
           <w:lang w:val="pl-PL"/>
         </w:rPr>
       </w:pPr>
-      <w:bookmarkStart w:id="8" w:name="h.kma6byjnvxu6"/>
-      <w:bookmarkStart w:id="9" w:name="_Toc327363620"/>
-      <w:bookmarkEnd w:id="8"/>
+      <w:bookmarkStart w:id="9" w:name="h.kma6byjnvxu6"/>
+      <w:bookmarkStart w:id="10" w:name="_Toc327363620"/>
+      <w:bookmarkEnd w:id="9"/>
       <w:r>
         <w:rPr>
           <w:lang w:val="pl-PL"/>
         </w:rPr>
         <w:t>Teraz jak to ma wyglądać:</w:t>
       </w:r>
-      <w:bookmarkEnd w:id="9"/>
+      <w:bookmarkEnd w:id="10"/>
     </w:p>
     <w:p>
       <w:pPr>
@@ -2466,7 +2744,7 @@
         </w:rPr>
         <w:br w:type="page"/>
       </w:r>
-      <w:bookmarkStart w:id="10" w:name="_Toc327363621"/>
+      <w:bookmarkStart w:id="11" w:name="_Toc327363621"/>
       <w:r>
         <w:rPr>
           <w:lang w:val="pl-PL"/>
@@ -2474,7 +2752,7 @@
         <w:lastRenderedPageBreak/>
         <w:t>Jak działa program, a przynajmniej moja wizja jego działania:</w:t>
       </w:r>
-      <w:bookmarkEnd w:id="10"/>
+      <w:bookmarkEnd w:id="11"/>
     </w:p>
     <w:p>
       <w:pPr>
@@ -2549,7 +2827,7 @@
           <w:lang w:val="pl-PL"/>
         </w:rPr>
       </w:pPr>
-      <w:bookmarkStart w:id="11" w:name="_Toc327363622"/>
+      <w:bookmarkStart w:id="12" w:name="_Toc327363622"/>
       <w:proofErr w:type="spellStart"/>
       <w:r>
         <w:rPr>
@@ -2584,7 +2862,7 @@
         </w:rPr>
         <w:t>:</w:t>
       </w:r>
-      <w:bookmarkEnd w:id="11"/>
+      <w:bookmarkEnd w:id="12"/>
     </w:p>
     <w:p>
       <w:pPr>
@@ -2629,14 +2907,14 @@
           <w:lang w:val="pl-PL"/>
         </w:rPr>
       </w:pPr>
-      <w:bookmarkStart w:id="12" w:name="_Toc327363623"/>
+      <w:bookmarkStart w:id="13" w:name="_Toc327363623"/>
       <w:r>
         <w:rPr>
           <w:lang w:val="pl-PL"/>
         </w:rPr>
         <w:t>Główne okno aplikacji.</w:t>
       </w:r>
-      <w:bookmarkEnd w:id="12"/>
+      <w:bookmarkEnd w:id="13"/>
     </w:p>
     <w:p>
       <w:pPr>
@@ -2707,7 +2985,6 @@
         </w:rPr>
       </w:pPr>
     </w:p>
-    <w:bookmarkStart w:id="13" w:name="_GoBack"/>
     <w:p>
       <w:pPr>
         <w:widowControl/>
@@ -2716,31 +2993,33 @@
         <w:fldChar w:fldCharType="begin"/>
       </w:r>
       <w:r>
-        <w:instrText xml:space="preserve"> </w:instrText>
-      </w:r>
-      <w:r>
-        <w:instrText>INCLUDEPICTURE  "D:\\adamnowak\\private\\Sylwek\\SmartWorking\\</w:instrText>
-      </w:r>
-      <w:r>
-        <w:instrText>doc\\Images\\MainWindow.png" \* MERGEFORMATINET</w:instrText>
-      </w:r>
-      <w:r>
-        <w:instrText xml:space="preserve"> </w:instrText>
+        <w:instrText xml:space="preserve"> INCLUDEPICTURE  "D:\\adamnowak\\private\\Sylwek\\SmartWorking\\doc\\Images\\MainWindow.png" \* MERGEFORMATINET </w:instrText>
       </w:r>
       <w:r>
         <w:fldChar w:fldCharType="separate"/>
       </w:r>
       <w:r>
+        <w:fldChar w:fldCharType="begin"/>
+      </w:r>
+      <w:r>
+        <w:instrText xml:space="preserve"> INCLUDEPICTURE  "D:\\adamnowak\\private\\Sylwek\\SmartWorking\\doc\\Images\\MainWindow.png" \* MERGEFORMATINET </w:instrText>
+      </w:r>
+      <w:r>
+        <w:fldChar w:fldCharType="separate"/>
+      </w:r>
+      <w:r>
         <w:pict>
-          <v:shape id="_x0000_i1040" type="#_x0000_t75" style="width:466.95pt;height:275.65pt">
-            <v:imagedata r:id="rId51" r:href="rId52"/>
+          <v:shape id="_x0000_i1026" type="#_x0000_t75" style="width:466.95pt;height:275.65pt">
+            <v:imagedata r:id="rId52" r:href="rId53"/>
           </v:shape>
         </w:pict>
       </w:r>
       <w:r>
         <w:fldChar w:fldCharType="end"/>
       </w:r>
-      <w:bookmarkEnd w:id="13"/>
+      <w:r>
+        <w:fldChar w:fldCharType="end"/>
+      </w:r>
     </w:p>
     <w:p>
       <w:pPr>
@@ -2808,7 +3087,7 @@
           <w:bCs/>
           <w:lang w:val="pl-PL"/>
         </w:rPr>
-        <w:instrText xml:space="preserve"> </w:instrText>
+        <w:instrText xml:space="preserve"> INCLUDEPICTURE  "D:\\adamnowak\\private\\Sylwek\\SmartWorking\\doc\\Images\\CarManaging.png" \* MERGEFORMATINET </w:instrText>
       </w:r>
       <w:r>
         <w:rPr>
@@ -2816,7 +3095,7 @@
           <w:bCs/>
           <w:lang w:val="pl-PL"/>
         </w:rPr>
-        <w:instrText>INCLUDEPICTURE  "D:\\adamnowak\\private\\Sylwek\\SmartWorking\\doc\\Images\\CarManaging.png" \* MERGEFORMATINET</w:instrText>
+        <w:fldChar w:fldCharType="separate"/>
       </w:r>
       <w:r>
         <w:rPr>
@@ -2824,7 +3103,7 @@
           <w:bCs/>
           <w:lang w:val="pl-PL"/>
         </w:rPr>
-        <w:instrText xml:space="preserve"> </w:instrText>
+        <w:fldChar w:fldCharType="begin"/>
       </w:r>
       <w:r>
         <w:rPr>
@@ -2832,6 +3111,14 @@
           <w:bCs/>
           <w:lang w:val="pl-PL"/>
         </w:rPr>
+        <w:instrText xml:space="preserve"> INCLUDEPICTURE  "D:\\adamnowak\\private\\Sylwek\\SmartWorking\\doc\\Images\\CarManaging.png" \* MERGEFORMATINET </w:instrText>
+      </w:r>
+      <w:r>
+        <w:rPr>
+          <w:b/>
+          <w:bCs/>
+          <w:lang w:val="pl-PL"/>
+        </w:rPr>
         <w:fldChar w:fldCharType="separate"/>
       </w:r>
       <w:r>
@@ -2841,8 +3128,8 @@
           <w:lang w:val="pl-PL"/>
         </w:rPr>
         <w:pict>
-          <v:shape id="_x0000_i1038" type="#_x0000_t75" style="width:413.2pt;height:243.4pt">
-            <v:imagedata r:id="rId53" r:href="rId54"/>
+          <v:shape id="_x0000_i1027" type="#_x0000_t75" style="width:413.2pt;height:243.4pt">
+            <v:imagedata r:id="rId54" r:href="rId55"/>
           </v:shape>
         </w:pict>
       </w:r>
@@ -2854,15 +3141,23 @@
         </w:rPr>
         <w:fldChar w:fldCharType="end"/>
       </w:r>
-    </w:p>
-    <w:p>
-      <w:pPr>
-        <w:widowControl/>
+      <w:r>
         <w:rPr>
           <w:b/>
           <w:bCs/>
           <w:lang w:val="pl-PL"/>
         </w:rPr>
+        <w:fldChar w:fldCharType="end"/>
+      </w:r>
+    </w:p>
+    <w:p>
+      <w:pPr>
+        <w:widowControl/>
+        <w:rPr>
+          <w:b/>
+          <w:bCs/>
+          <w:lang w:val="pl-PL"/>
+        </w:rPr>
       </w:pPr>
     </w:p>
     <w:p>
@@ -2916,21 +3211,7 @@
           <w:color w:val="FFC000"/>
           <w:lang w:val="pl-PL"/>
         </w:rPr>
-        <w:instrText xml:space="preserve"> </w:instrText>
-      </w:r>
-      <w:r>
-        <w:rPr>
-          <w:color w:val="FFC000"/>
-          <w:lang w:val="pl-PL"/>
-        </w:rPr>
-        <w:instrText>INCLUDEPICTURE  "D:\\adamnowak\\private\\Sylwek\\SmartWorking\\doc\\Images\\CarUpdating.png" \* MERGEFORMATINET</w:instrText>
-      </w:r>
-      <w:r>
-        <w:rPr>
-          <w:color w:val="FFC000"/>
-          <w:lang w:val="pl-PL"/>
-        </w:rPr>
-        <w:instrText xml:space="preserve"> </w:instrText>
+        <w:instrText xml:space="preserve"> INCLUDEPICTURE  "D:\\adamnowak\\private\\Sylwek\\SmartWorking\\doc\\Images\\CarUpdating.png" \* MERGEFORMATINET </w:instrText>
       </w:r>
       <w:r>
         <w:rPr>
@@ -2944,9 +3225,30 @@
           <w:color w:val="FFC000"/>
           <w:lang w:val="pl-PL"/>
         </w:rPr>
+        <w:fldChar w:fldCharType="begin"/>
+      </w:r>
+      <w:r>
+        <w:rPr>
+          <w:color w:val="FFC000"/>
+          <w:lang w:val="pl-PL"/>
+        </w:rPr>
+        <w:instrText xml:space="preserve"> INCLUDEPICTURE  "D:\\adamnowak\\private\\Sylwek\\SmartWorking\\doc\\Images\\CarUpdating.png" \* MERGEFORMATINET </w:instrText>
+      </w:r>
+      <w:r>
+        <w:rPr>
+          <w:color w:val="FFC000"/>
+          <w:lang w:val="pl-PL"/>
+        </w:rPr>
+        <w:fldChar w:fldCharType="separate"/>
+      </w:r>
+      <w:r>
+        <w:rPr>
+          <w:color w:val="FFC000"/>
+          <w:lang w:val="pl-PL"/>
+        </w:rPr>
         <w:pict>
-          <v:shape id="_x0000_i1037" type="#_x0000_t75" style="width:412.1pt;height:239.65pt">
-            <v:imagedata r:id="rId55" r:href="rId56"/>
+          <v:shape id="_x0000_i1028" type="#_x0000_t75" style="width:412.1pt;height:239.65pt">
+            <v:imagedata r:id="rId56" r:href="rId57"/>
           </v:shape>
         </w:pict>
       </w:r>
@@ -2957,6 +3259,13 @@
         </w:rPr>
         <w:fldChar w:fldCharType="end"/>
       </w:r>
+      <w:r>
+        <w:rPr>
+          <w:color w:val="FFC000"/>
+          <w:lang w:val="pl-PL"/>
+        </w:rPr>
+        <w:fldChar w:fldCharType="end"/>
+      </w:r>
     </w:p>
     <w:p>
       <w:pPr>
@@ -3083,7 +3392,7 @@
           <w:bCs/>
           <w:lang w:val="pl-PL"/>
         </w:rPr>
-        <w:instrText xml:space="preserve"> </w:instrText>
+        <w:instrText xml:space="preserve"> INCLUDEPICTURE  "D:\\adamnowak\\private\\Sylwek\\SmartWorking\\doc\\Images\\DriverManaging.png" \* MERGEFORMATINET </w:instrText>
       </w:r>
       <w:r>
         <w:rPr>
@@ -3091,7 +3400,7 @@
           <w:bCs/>
           <w:lang w:val="pl-PL"/>
         </w:rPr>
-        <w:instrText>INCLUDEPICTURE  "D:\\adamnowak\\private\\Sylwek\\SmartWorking\\doc\\Images\\DriverManaging.png" \* MERGEFORMATINET</w:instrText>
+        <w:fldChar w:fldCharType="separate"/>
       </w:r>
       <w:r>
         <w:rPr>
@@ -3099,7 +3408,7 @@
           <w:bCs/>
           <w:lang w:val="pl-PL"/>
         </w:rPr>
-        <w:instrText xml:space="preserve"> </w:instrText>
+        <w:fldChar w:fldCharType="begin"/>
       </w:r>
       <w:r>
         <w:rPr>
@@ -3107,6 +3416,14 @@
           <w:bCs/>
           <w:lang w:val="pl-PL"/>
         </w:rPr>
+        <w:instrText xml:space="preserve"> INCLUDEPICTURE  "D:\\adamnowak\\private\\Sylwek\\SmartWorking\\doc\\Images\\DriverManaging.png" \* MERGEFORMATINET </w:instrText>
+      </w:r>
+      <w:r>
+        <w:rPr>
+          <w:b/>
+          <w:bCs/>
+          <w:lang w:val="pl-PL"/>
+        </w:rPr>
         <w:fldChar w:fldCharType="separate"/>
       </w:r>
       <w:r>
@@ -3116,8 +3433,8 @@
           <w:lang w:val="pl-PL"/>
         </w:rPr>
         <w:pict>
-          <v:shape id="_x0000_i1036" type="#_x0000_t75" style="width:417.5pt;height:245.55pt">
-            <v:imagedata r:id="rId57" r:href="rId58"/>
+          <v:shape id="_x0000_i1029" type="#_x0000_t75" style="width:417.5pt;height:245.55pt">
+            <v:imagedata r:id="rId58" r:href="rId59"/>
           </v:shape>
         </w:pict>
       </w:r>
@@ -3129,15 +3446,23 @@
         </w:rPr>
         <w:fldChar w:fldCharType="end"/>
       </w:r>
-    </w:p>
-    <w:p>
-      <w:pPr>
-        <w:widowControl/>
+      <w:r>
         <w:rPr>
           <w:b/>
           <w:bCs/>
           <w:lang w:val="pl-PL"/>
         </w:rPr>
+        <w:fldChar w:fldCharType="end"/>
+      </w:r>
+    </w:p>
+    <w:p>
+      <w:pPr>
+        <w:widowControl/>
+        <w:rPr>
+          <w:b/>
+          <w:bCs/>
+          <w:lang w:val="pl-PL"/>
+        </w:rPr>
       </w:pPr>
     </w:p>
     <w:p>
@@ -3217,21 +3542,7 @@
           <w:color w:val="FFC000"/>
           <w:lang w:val="pl-PL"/>
         </w:rPr>
-        <w:instrText xml:space="preserve"> </w:instrText>
-      </w:r>
-      <w:r>
-        <w:rPr>
-          <w:color w:val="FFC000"/>
-          <w:lang w:val="pl-PL"/>
-        </w:rPr>
-        <w:instrText>INCLUDEPICTURE  "D:\\adamnowak\\private\\Sylwek\\SmartWorking\\doc\\Images\\DriverUpdating.png" \* MERGEFORMATINET</w:instrText>
-      </w:r>
-      <w:r>
-        <w:rPr>
-          <w:color w:val="FFC000"/>
-          <w:lang w:val="pl-PL"/>
-        </w:rPr>
-        <w:instrText xml:space="preserve"> </w:instrText>
+        <w:instrText xml:space="preserve"> INCLUDEPICTURE  "D:\\adamnowak\\private\\Sylwek\\SmartWorking\\doc\\Images\\DriverUpdating.png" \* MERGEFORMATINET </w:instrText>
       </w:r>
       <w:r>
         <w:rPr>
@@ -3245,9 +3556,30 @@
           <w:color w:val="FFC000"/>
           <w:lang w:val="pl-PL"/>
         </w:rPr>
+        <w:fldChar w:fldCharType="begin"/>
+      </w:r>
+      <w:r>
+        <w:rPr>
+          <w:color w:val="FFC000"/>
+          <w:lang w:val="pl-PL"/>
+        </w:rPr>
+        <w:instrText xml:space="preserve"> INCLUDEPICTURE  "D:\\adamnowak\\private\\Sylwek\\SmartWorking\\doc\\Images\\DriverUpdating.png" \* MERGEFORMATINET </w:instrText>
+      </w:r>
+      <w:r>
+        <w:rPr>
+          <w:color w:val="FFC000"/>
+          <w:lang w:val="pl-PL"/>
+        </w:rPr>
+        <w:fldChar w:fldCharType="separate"/>
+      </w:r>
+      <w:r>
+        <w:rPr>
+          <w:color w:val="FFC000"/>
+          <w:lang w:val="pl-PL"/>
+        </w:rPr>
         <w:pict>
-          <v:shape id="_x0000_i1035" type="#_x0000_t75" style="width:411.05pt;height:239.65pt">
-            <v:imagedata r:id="rId59" r:href="rId60"/>
+          <v:shape id="_x0000_i1030" type="#_x0000_t75" style="width:411.05pt;height:239.65pt">
+            <v:imagedata r:id="rId60" r:href="rId61"/>
           </v:shape>
         </w:pict>
       </w:r>
@@ -3258,6 +3590,13 @@
         </w:rPr>
         <w:fldChar w:fldCharType="end"/>
       </w:r>
+      <w:r>
+        <w:rPr>
+          <w:color w:val="FFC000"/>
+          <w:lang w:val="pl-PL"/>
+        </w:rPr>
+        <w:fldChar w:fldCharType="end"/>
+      </w:r>
     </w:p>
     <w:p>
       <w:pPr>
@@ -3381,7 +3720,7 @@
           <w:bCs/>
           <w:lang w:val="pl-PL"/>
         </w:rPr>
-        <w:instrText xml:space="preserve"> </w:instrText>
+        <w:instrText xml:space="preserve"> INCLUDEPICTURE  "D:\\adamnowak\\private\\Sylwek\\SmartWorking\\doc\\Images\\MaterialManaging.png" \* MERGEFORMATINET </w:instrText>
       </w:r>
       <w:r>
         <w:rPr>
@@ -3389,7 +3728,7 @@
           <w:bCs/>
           <w:lang w:val="pl-PL"/>
         </w:rPr>
-        <w:instrText>INCLUDEPICTURE  "D:\\adamnowak\\private\\Sylwek\\SmartWorking\\doc\\Images\\MaterialManaging.png" \* MERGEFORMATINET</w:instrText>
+        <w:fldChar w:fldCharType="separate"/>
       </w:r>
       <w:r>
         <w:rPr>
@@ -3397,7 +3736,7 @@
           <w:bCs/>
           <w:lang w:val="pl-PL"/>
         </w:rPr>
-        <w:instrText xml:space="preserve"> </w:instrText>
+        <w:fldChar w:fldCharType="begin"/>
       </w:r>
       <w:r>
         <w:rPr>
@@ -3405,6 +3744,14 @@
           <w:bCs/>
           <w:lang w:val="pl-PL"/>
         </w:rPr>
+        <w:instrText xml:space="preserve"> INCLUDEPICTURE  "D:\\adamnowak\\private\\Sylwek\\SmartWorking\\doc\\Images\\MaterialManaging.png" \* MERGEFORMATINET </w:instrText>
+      </w:r>
+      <w:r>
+        <w:rPr>
+          <w:b/>
+          <w:bCs/>
+          <w:lang w:val="pl-PL"/>
+        </w:rPr>
         <w:fldChar w:fldCharType="separate"/>
       </w:r>
       <w:r>
@@ -3414,8 +3761,8 @@
           <w:lang w:val="pl-PL"/>
         </w:rPr>
         <w:pict>
-          <v:shape id="_x0000_i1034" type="#_x0000_t75" style="width:404.05pt;height:236.4pt">
-            <v:imagedata r:id="rId61" r:href="rId62"/>
+          <v:shape id="_x0000_i1031" type="#_x0000_t75" style="width:404.05pt;height:236.4pt">
+            <v:imagedata r:id="rId62" r:href="rId63"/>
           </v:shape>
         </w:pict>
       </w:r>
@@ -3427,15 +3774,23 @@
         </w:rPr>
         <w:fldChar w:fldCharType="end"/>
       </w:r>
-    </w:p>
-    <w:p>
-      <w:pPr>
-        <w:widowControl/>
+      <w:r>
         <w:rPr>
           <w:b/>
           <w:bCs/>
           <w:lang w:val="pl-PL"/>
         </w:rPr>
+        <w:fldChar w:fldCharType="end"/>
+      </w:r>
+    </w:p>
+    <w:p>
+      <w:pPr>
+        <w:widowControl/>
+        <w:rPr>
+          <w:b/>
+          <w:bCs/>
+          <w:lang w:val="pl-PL"/>
+        </w:rPr>
       </w:pPr>
     </w:p>
     <w:p>
@@ -3503,21 +3858,7 @@
           <w:color w:val="FFC000"/>
           <w:lang w:val="pl-PL"/>
         </w:rPr>
-        <w:instrText xml:space="preserve"> </w:instrText>
-      </w:r>
-      <w:r>
-        <w:rPr>
-          <w:color w:val="FFC000"/>
-          <w:lang w:val="pl-PL"/>
-        </w:rPr>
-        <w:instrText>INCLUDEPICTURE  "D:\\adamnowak\\private\\Sylwek\\SmartWorking\\doc\\Images\\MaterialUpdating.png" \* MERGEFORMATINET</w:instrText>
-      </w:r>
-      <w:r>
-        <w:rPr>
-          <w:color w:val="FFC000"/>
-          <w:lang w:val="pl-PL"/>
-        </w:rPr>
-        <w:instrText xml:space="preserve"> </w:instrText>
+        <w:instrText xml:space="preserve"> INCLUDEPICTURE  "D:\\adamnowak\\private\\Sylwek\\SmartWorking\\doc\\Images\\MaterialUpdating.png" \* MERGEFORMATINET </w:instrText>
       </w:r>
       <w:r>
         <w:rPr>
@@ -3531,9 +3872,30 @@
           <w:color w:val="FFC000"/>
           <w:lang w:val="pl-PL"/>
         </w:rPr>
+        <w:fldChar w:fldCharType="begin"/>
+      </w:r>
+      <w:r>
+        <w:rPr>
+          <w:color w:val="FFC000"/>
+          <w:lang w:val="pl-PL"/>
+        </w:rPr>
+        <w:instrText xml:space="preserve"> INCLUDEPICTURE  "D:\\adamnowak\\private\\Sylwek\\SmartWorking\\doc\\Images\\MaterialUpdating.png" \* MERGEFORMATINET </w:instrText>
+      </w:r>
+      <w:r>
+        <w:rPr>
+          <w:color w:val="FFC000"/>
+          <w:lang w:val="pl-PL"/>
+        </w:rPr>
+        <w:fldChar w:fldCharType="separate"/>
+      </w:r>
+      <w:r>
+        <w:rPr>
+          <w:color w:val="FFC000"/>
+          <w:lang w:val="pl-PL"/>
+        </w:rPr>
         <w:pict>
-          <v:shape id="_x0000_i1033" type="#_x0000_t75" style="width:406.2pt;height:234.8pt">
-            <v:imagedata r:id="rId63" r:href="rId64"/>
+          <v:shape id="_x0000_i1032" type="#_x0000_t75" style="width:406.2pt;height:234.8pt">
+            <v:imagedata r:id="rId64" r:href="rId65"/>
           </v:shape>
         </w:pict>
       </w:r>
@@ -3544,6 +3906,13 @@
         </w:rPr>
         <w:fldChar w:fldCharType="end"/>
       </w:r>
+      <w:r>
+        <w:rPr>
+          <w:color w:val="FFC000"/>
+          <w:lang w:val="pl-PL"/>
+        </w:rPr>
+        <w:fldChar w:fldCharType="end"/>
+      </w:r>
     </w:p>
     <w:p>
       <w:pPr>
@@ -3685,7 +4054,7 @@
           <w:bCs/>
           <w:lang w:val="pl-PL"/>
         </w:rPr>
-        <w:instrText xml:space="preserve"> </w:instrText>
+        <w:instrText xml:space="preserve"> INCLUDEPICTURE  "D:\\adamnowak\\private\\Sylwek\\SmartWorking\\doc\\Images\\RecipeManaging.png" \* MERGEFORMATINET </w:instrText>
       </w:r>
       <w:r>
         <w:rPr>
@@ -3693,7 +4062,7 @@
           <w:bCs/>
           <w:lang w:val="pl-PL"/>
         </w:rPr>
-        <w:instrText>INCLUDEPICTURE  "D:\\adamnowak\\private\\Sylwek\\SmartWorking\\doc\\Images\\RecipeManaging.png" \* MERGEFORMATINET</w:instrText>
+        <w:fldChar w:fldCharType="separate"/>
       </w:r>
       <w:r>
         <w:rPr>
@@ -3701,7 +4070,7 @@
           <w:bCs/>
           <w:lang w:val="pl-PL"/>
         </w:rPr>
-        <w:instrText xml:space="preserve"> </w:instrText>
+        <w:fldChar w:fldCharType="begin"/>
       </w:r>
       <w:r>
         <w:rPr>
@@ -3709,6 +4078,14 @@
           <w:bCs/>
           <w:lang w:val="pl-PL"/>
         </w:rPr>
+        <w:instrText xml:space="preserve"> INCLUDEPICTURE  "D:\\adamnowak\\private\\Sylwek\\SmartWorking\\doc\\Images\\RecipeManaging.png" \* MERGEFORMATINET </w:instrText>
+      </w:r>
+      <w:r>
+        <w:rPr>
+          <w:b/>
+          <w:bCs/>
+          <w:lang w:val="pl-PL"/>
+        </w:rPr>
         <w:fldChar w:fldCharType="separate"/>
       </w:r>
       <w:r>
@@ -3718,8 +4095,8 @@
           <w:lang w:val="pl-PL"/>
         </w:rPr>
         <w:pict>
-          <v:shape id="_x0000_i1032" type="#_x0000_t75" style="width:467.45pt;height:274.05pt">
-            <v:imagedata r:id="rId65" r:href="rId66"/>
+          <v:shape id="_x0000_i1033" type="#_x0000_t75" style="width:467.45pt;height:274.05pt">
+            <v:imagedata r:id="rId66" r:href="rId67"/>
           </v:shape>
         </w:pict>
       </w:r>
@@ -3731,6 +4108,14 @@
         </w:rPr>
         <w:fldChar w:fldCharType="end"/>
       </w:r>
+      <w:r>
+        <w:rPr>
+          <w:b/>
+          <w:bCs/>
+          <w:lang w:val="pl-PL"/>
+        </w:rPr>
+        <w:fldChar w:fldCharType="end"/>
+      </w:r>
     </w:p>
     <w:p>
       <w:pPr>
@@ -3808,21 +4193,7 @@
           <w:color w:val="FFC000"/>
           <w:lang w:val="pl-PL"/>
         </w:rPr>
-        <w:instrText xml:space="preserve"> </w:instrText>
-      </w:r>
-      <w:r>
-        <w:rPr>
-          <w:color w:val="FFC000"/>
-          <w:lang w:val="pl-PL"/>
-        </w:rPr>
-        <w:instrText>INCLUDEPICTURE  "D:\\adamnowak\\private\\Sylwek\\SmartWorking\\doc\\Images\\RecipeUpdating.png" \* MERGEFORMATINET</w:instrText>
-      </w:r>
-      <w:r>
-        <w:rPr>
-          <w:color w:val="FFC000"/>
-          <w:lang w:val="pl-PL"/>
-        </w:rPr>
-        <w:instrText xml:space="preserve"> </w:instrText>
+        <w:instrText xml:space="preserve"> INCLUDEPICTURE  "D:\\adamnowak\\private\\Sylwek\\SmartWorking\\doc\\Images\\RecipeUpdating.png" \* MERGEFORMATINET </w:instrText>
       </w:r>
       <w:r>
         <w:rPr>
@@ -3836,9 +4207,30 @@
           <w:color w:val="FFC000"/>
           <w:lang w:val="pl-PL"/>
         </w:rPr>
+        <w:fldChar w:fldCharType="begin"/>
+      </w:r>
+      <w:r>
+        <w:rPr>
+          <w:color w:val="FFC000"/>
+          <w:lang w:val="pl-PL"/>
+        </w:rPr>
+        <w:instrText xml:space="preserve"> INCLUDEPICTURE  "D:\\adamnowak\\private\\Sylwek\\SmartWorking\\doc\\Images\\RecipeUpdating.png" \* MERGEFORMATINET </w:instrText>
+      </w:r>
+      <w:r>
+        <w:rPr>
+          <w:color w:val="FFC000"/>
+          <w:lang w:val="pl-PL"/>
+        </w:rPr>
+        <w:fldChar w:fldCharType="separate"/>
+      </w:r>
+      <w:r>
+        <w:rPr>
+          <w:color w:val="FFC000"/>
+          <w:lang w:val="pl-PL"/>
+        </w:rPr>
         <w:pict>
-          <v:shape id="_x0000_i1031" type="#_x0000_t75" style="width:468pt;height:271.35pt">
-            <v:imagedata r:id="rId67" r:href="rId68"/>
+          <v:shape id="_x0000_i1034" type="#_x0000_t75" style="width:468pt;height:271.35pt">
+            <v:imagedata r:id="rId68" r:href="rId69"/>
           </v:shape>
         </w:pict>
       </w:r>
@@ -3849,6 +4241,13 @@
         </w:rPr>
         <w:fldChar w:fldCharType="end"/>
       </w:r>
+      <w:r>
+        <w:rPr>
+          <w:color w:val="FFC000"/>
+          <w:lang w:val="pl-PL"/>
+        </w:rPr>
+        <w:fldChar w:fldCharType="end"/>
+      </w:r>
     </w:p>
     <w:p>
       <w:pPr>
@@ -3918,19 +4317,7 @@
         <w:rPr>
           <w:lang w:val="pl-PL"/>
         </w:rPr>
-        <w:instrText xml:space="preserve"> </w:instrText>
-      </w:r>
-      <w:r>
-        <w:rPr>
-          <w:lang w:val="pl-PL"/>
-        </w:rPr>
-        <w:instrText>INCLUDEPICTURE  "D:\\adamnowak\\private\\Sylwek\\SmartWorking\\doc\\Images\\RecipeComponentUpdating.png" \* MERGEFORMATINET</w:instrText>
-      </w:r>
-      <w:r>
-        <w:rPr>
-          <w:lang w:val="pl-PL"/>
-        </w:rPr>
-        <w:instrText xml:space="preserve"> </w:instrText>
+        <w:instrText xml:space="preserve"> INCLUDEPICTURE  "D:\\adamnowak\\private\\Sylwek\\SmartWorking\\doc\\Images\\RecipeComponentUpdating.png" \* MERGEFORMATINET </w:instrText>
       </w:r>
       <w:r>
         <w:rPr>
@@ -3942,9 +4329,27 @@
         <w:rPr>
           <w:lang w:val="pl-PL"/>
         </w:rPr>
+        <w:fldChar w:fldCharType="begin"/>
+      </w:r>
+      <w:r>
+        <w:rPr>
+          <w:lang w:val="pl-PL"/>
+        </w:rPr>
+        <w:instrText xml:space="preserve"> INCLUDEPICTURE  "D:\\adamnowak\\private\\Sylwek\\SmartWorking\\doc\\Images\\RecipeComponentUpdating.png" \* MERGEFORMATINET </w:instrText>
+      </w:r>
+      <w:r>
+        <w:rPr>
+          <w:lang w:val="pl-PL"/>
+        </w:rPr>
+        <w:fldChar w:fldCharType="separate"/>
+      </w:r>
+      <w:r>
+        <w:rPr>
+          <w:lang w:val="pl-PL"/>
+        </w:rPr>
         <w:pict>
-          <v:shape id="_x0000_i1030" type="#_x0000_t75" style="width:471.75pt;height:275.65pt">
-            <v:imagedata r:id="rId69" r:href="rId70"/>
+          <v:shape id="_x0000_i1035" type="#_x0000_t75" style="width:471.75pt;height:275.65pt">
+            <v:imagedata r:id="rId70" r:href="rId71"/>
           </v:shape>
         </w:pict>
       </w:r>
@@ -3954,6 +4359,12 @@
         </w:rPr>
         <w:fldChar w:fldCharType="end"/>
       </w:r>
+      <w:r>
+        <w:rPr>
+          <w:lang w:val="pl-PL"/>
+        </w:rPr>
+        <w:fldChar w:fldCharType="end"/>
+      </w:r>
     </w:p>
     <w:p>
       <w:pPr>
@@ -4092,7 +4503,7 @@
           <w:bCs/>
           <w:lang w:val="pl-PL"/>
         </w:rPr>
-        <w:instrText xml:space="preserve"> </w:instrText>
+        <w:instrText xml:space="preserve"> INCLUDEPICTURE  "D:\\adamnowak\\private\\Sylwek\\SmartWorking\\doc\\Images\\ContractorManaging.png" \* MERGEFORMATINET </w:instrText>
       </w:r>
       <w:r>
         <w:rPr>
@@ -4100,7 +4511,7 @@
           <w:bCs/>
           <w:lang w:val="pl-PL"/>
         </w:rPr>
-        <w:instrText>INCLUDEPICTURE  "D:\\adamnowak\\private\\Sylwek\\SmartWorking\\doc\\Images\\ContractorManaging.png" \* MERGEFORMATINET</w:instrText>
+        <w:fldChar w:fldCharType="separate"/>
       </w:r>
       <w:r>
         <w:rPr>
@@ -4108,7 +4519,7 @@
           <w:bCs/>
           <w:lang w:val="pl-PL"/>
         </w:rPr>
-        <w:instrText xml:space="preserve"> </w:instrText>
+        <w:fldChar w:fldCharType="begin"/>
       </w:r>
       <w:r>
         <w:rPr>
@@ -4116,6 +4527,14 @@
           <w:bCs/>
           <w:lang w:val="pl-PL"/>
         </w:rPr>
+        <w:instrText xml:space="preserve"> INCLUDEPICTURE  "D:\\adamnowak\\private\\Sylwek\\SmartWorking\\doc\\Images\\ContractorManaging.png" \* MERGEFORMATINET </w:instrText>
+      </w:r>
+      <w:r>
+        <w:rPr>
+          <w:b/>
+          <w:bCs/>
+          <w:lang w:val="pl-PL"/>
+        </w:rPr>
         <w:fldChar w:fldCharType="separate"/>
       </w:r>
       <w:r>
@@ -4125,8 +4544,8 @@
           <w:lang w:val="pl-PL"/>
         </w:rPr>
         <w:pict>
-          <v:shape id="_x0000_i1029" type="#_x0000_t75" style="width:467.45pt;height:274.55pt">
-            <v:imagedata r:id="rId71" r:href="rId72"/>
+          <v:shape id="_x0000_i1036" type="#_x0000_t75" style="width:467.45pt;height:274.55pt">
+            <v:imagedata r:id="rId72" r:href="rId73"/>
           </v:shape>
         </w:pict>
       </w:r>
@@ -4138,6 +4557,14 @@
         </w:rPr>
         <w:fldChar w:fldCharType="end"/>
       </w:r>
+      <w:r>
+        <w:rPr>
+          <w:b/>
+          <w:bCs/>
+          <w:lang w:val="pl-PL"/>
+        </w:rPr>
+        <w:fldChar w:fldCharType="end"/>
+      </w:r>
     </w:p>
     <w:p>
       <w:pPr>
@@ -4313,21 +4740,7 @@
           <w:color w:val="FFC000"/>
           <w:lang w:val="pl-PL"/>
         </w:rPr>
-        <w:instrText xml:space="preserve"> </w:instrText>
-      </w:r>
-      <w:r>
-        <w:rPr>
-          <w:color w:val="FFC000"/>
-          <w:lang w:val="pl-PL"/>
-        </w:rPr>
-        <w:instrText>INCLUDEPICTURE  "D:\\adamnowak\\private\\Sylwek\\SmartWorking\\doc\\Images\\ContractorUpdating.png" \* MERGEFORMATINET</w:instrText>
-      </w:r>
-      <w:r>
-        <w:rPr>
-          <w:color w:val="FFC000"/>
-          <w:lang w:val="pl-PL"/>
-        </w:rPr>
-        <w:instrText xml:space="preserve"> </w:instrText>
+        <w:instrText xml:space="preserve"> INCLUDEPICTURE  "D:\\adamnowak\\private\\Sylwek\\SmartWorking\\doc\\Images\\ContractorUpdating.png" \* MERGEFORMATINET </w:instrText>
       </w:r>
       <w:r>
         <w:rPr>
@@ -4341,9 +4754,30 @@
           <w:color w:val="FFC000"/>
           <w:lang w:val="pl-PL"/>
         </w:rPr>
+        <w:fldChar w:fldCharType="begin"/>
+      </w:r>
+      <w:r>
+        <w:rPr>
+          <w:color w:val="FFC000"/>
+          <w:lang w:val="pl-PL"/>
+        </w:rPr>
+        <w:instrText xml:space="preserve"> INCLUDEPICTURE  "D:\\adamnowak\\private\\Sylwek\\SmartWorking\\doc\\Images\\ContractorUpdating.png" \* MERGEFORMATINET </w:instrText>
+      </w:r>
+      <w:r>
+        <w:rPr>
+          <w:color w:val="FFC000"/>
+          <w:lang w:val="pl-PL"/>
+        </w:rPr>
+        <w:fldChar w:fldCharType="separate"/>
+      </w:r>
+      <w:r>
+        <w:rPr>
+          <w:color w:val="FFC000"/>
+          <w:lang w:val="pl-PL"/>
+        </w:rPr>
         <w:pict>
-          <v:shape id="_x0000_i1028" type="#_x0000_t75" style="width:422.35pt;height:246.65pt">
-            <v:imagedata r:id="rId73" r:href="rId74"/>
+          <v:shape id="_x0000_i1037" type="#_x0000_t75" style="width:422.35pt;height:246.65pt">
+            <v:imagedata r:id="rId74" r:href="rId75"/>
           </v:shape>
         </w:pict>
       </w:r>
@@ -4354,6 +4788,13 @@
         </w:rPr>
         <w:fldChar w:fldCharType="end"/>
       </w:r>
+      <w:r>
+        <w:rPr>
+          <w:color w:val="FFC000"/>
+          <w:lang w:val="pl-PL"/>
+        </w:rPr>
+        <w:fldChar w:fldCharType="end"/>
+      </w:r>
     </w:p>
     <w:p>
       <w:pPr>
@@ -4412,19 +4853,7 @@
         <w:rPr>
           <w:lang w:val="pl-PL"/>
         </w:rPr>
-        <w:instrText xml:space="preserve"> </w:instrText>
-      </w:r>
-      <w:r>
-        <w:rPr>
-          <w:lang w:val="pl-PL"/>
-        </w:rPr>
-        <w:instrText>INCLUDEPICTURE  "D:\\adamnowak\\private\\Sylwek\\SmartWorking\\doc\\Images\\BuildingUpdating.png" \* MERGEFORMATINET</w:instrText>
-      </w:r>
-      <w:r>
-        <w:rPr>
-          <w:lang w:val="pl-PL"/>
-        </w:rPr>
-        <w:instrText xml:space="preserve"> </w:instrText>
+        <w:instrText xml:space="preserve"> INCLUDEPICTURE  "D:\\adamnowak\\private\\Sylwek\\SmartWorking\\doc\\Images\\BuildingUpdating.png" \* MERGEFORMATINET </w:instrText>
       </w:r>
       <w:r>
         <w:rPr>
@@ -4436,9 +4865,27 @@
         <w:rPr>
           <w:lang w:val="pl-PL"/>
         </w:rPr>
+        <w:fldChar w:fldCharType="begin"/>
+      </w:r>
+      <w:r>
+        <w:rPr>
+          <w:lang w:val="pl-PL"/>
+        </w:rPr>
+        <w:instrText xml:space="preserve"> INCLUDEPICTURE  "D:\\adamnowak\\private\\Sylwek\\SmartWorking\\doc\\Images\\BuildingUpdating.png" \* MERGEFORMATINET </w:instrText>
+      </w:r>
+      <w:r>
+        <w:rPr>
+          <w:lang w:val="pl-PL"/>
+        </w:rPr>
+        <w:fldChar w:fldCharType="separate"/>
+      </w:r>
+      <w:r>
+        <w:rPr>
+          <w:lang w:val="pl-PL"/>
+        </w:rPr>
         <w:pict>
-          <v:shape id="_x0000_i1027" type="#_x0000_t75" style="width:384.2pt;height:225.15pt">
-            <v:imagedata r:id="rId75" r:href="rId76"/>
+          <v:shape id="_x0000_i1038" type="#_x0000_t75" style="width:384.2pt;height:225.15pt">
+            <v:imagedata r:id="rId76" r:href="rId77"/>
           </v:shape>
         </w:pict>
       </w:r>
@@ -4448,6 +4895,12 @@
         </w:rPr>
         <w:fldChar w:fldCharType="end"/>
       </w:r>
+      <w:r>
+        <w:rPr>
+          <w:lang w:val="pl-PL"/>
+        </w:rPr>
+        <w:fldChar w:fldCharType="end"/>
+      </w:r>
     </w:p>
     <w:p>
       <w:pPr>
@@ -4560,7 +5013,7 @@
           <w:bCs/>
           <w:lang w:val="pl-PL"/>
         </w:rPr>
-        <w:instrText xml:space="preserve"> </w:instrText>
+        <w:instrText xml:space="preserve"> INCLUDEPICTURE  "D:\\adamnowak\\private\\Sylwek\\SmartWorking\\doc\\Images\\DeliveryNotesManaging.png" \* MERGEFORMATINET </w:instrText>
       </w:r>
       <w:r>
         <w:rPr>
@@ -4568,7 +5021,7 @@
           <w:bCs/>
           <w:lang w:val="pl-PL"/>
         </w:rPr>
-        <w:instrText>INCLUDEPICTURE  "D:\\adamnowak\\private\\Sylwek\\SmartWorking\\doc\\Image</w:instrText>
+        <w:fldChar w:fldCharType="separate"/>
       </w:r>
       <w:r>
         <w:rPr>
@@ -4576,7 +5029,7 @@
           <w:bCs/>
           <w:lang w:val="pl-PL"/>
         </w:rPr>
-        <w:instrText>s\\DeliveryNotesManaging.png" \* MERGEFORMATINET</w:instrText>
+        <w:fldChar w:fldCharType="begin"/>
       </w:r>
       <w:r>
         <w:rPr>
@@ -4584,7 +5037,7 @@
           <w:bCs/>
           <w:lang w:val="pl-PL"/>
         </w:rPr>
-        <w:instrText xml:space="preserve"> </w:instrText>
+        <w:instrText xml:space="preserve"> INCLUDEPICTURE  "D:\\adamnowak\\private\\Sylwek\\SmartWorking\\doc\\Images\\DeliveryNotesManaging.png" \* MERGEFORMATINET </w:instrText>
       </w:r>
       <w:r>
         <w:rPr>
@@ -4601,8 +5054,8 @@
           <w:lang w:val="pl-PL"/>
         </w:rPr>
         <w:pict>
-          <v:shape id="_x0000_i1026" type="#_x0000_t75" style="width:472.3pt;height:277.25pt">
-            <v:imagedata r:id="rId77" r:href="rId78"/>
+          <v:shape id="_x0000_i1039" type="#_x0000_t75" style="width:472.3pt;height:277.25pt">
+            <v:imagedata r:id="rId78" r:href="rId79"/>
           </v:shape>
         </w:pict>
       </w:r>
@@ -4614,6 +5067,14 @@
         </w:rPr>
         <w:fldChar w:fldCharType="end"/>
       </w:r>
+      <w:r>
+        <w:rPr>
+          <w:b/>
+          <w:bCs/>
+          <w:lang w:val="pl-PL"/>
+        </w:rPr>
+        <w:fldChar w:fldCharType="end"/>
+      </w:r>
     </w:p>
     <w:p>
       <w:pPr>
@@ -4898,28 +5359,7 @@
           <w:color w:val="FFC000"/>
           <w:lang w:val="pl-PL"/>
         </w:rPr>
-        <w:instrText xml:space="preserve"> </w:instrText>
-      </w:r>
-      <w:r>
-        <w:rPr>
-          <w:color w:val="FFC000"/>
-          <w:lang w:val="pl-PL"/>
-        </w:rPr>
-        <w:instrText xml:space="preserve">INCLUDEPICTURE  "D:\\adamnowak\\private\\Sylwek\\SmartWorking\\doc\\Images\\DeliveryNoteUpdating.png" \* </w:instrText>
-      </w:r>
-      <w:r>
-        <w:rPr>
-          <w:color w:val="FFC000"/>
-          <w:lang w:val="pl-PL"/>
-        </w:rPr>
-        <w:instrText>MERGEFORMATINET</w:instrText>
-      </w:r>
-      <w:r>
-        <w:rPr>
-          <w:color w:val="FFC000"/>
-          <w:lang w:val="pl-PL"/>
-        </w:rPr>
-        <w:instrText xml:space="preserve"> </w:instrText>
+        <w:instrText xml:space="preserve"> INCLUDEPICTURE  "D:\\adamnowak\\private\\Sylwek\\SmartWorking\\doc\\Images\\DeliveryNoteUpdating.png" \* MERGEFORMATINET </w:instrText>
       </w:r>
       <w:r>
         <w:rPr>
@@ -4933,9 +5373,30 @@
           <w:color w:val="FFC000"/>
           <w:lang w:val="pl-PL"/>
         </w:rPr>
+        <w:fldChar w:fldCharType="begin"/>
+      </w:r>
+      <w:r>
+        <w:rPr>
+          <w:color w:val="FFC000"/>
+          <w:lang w:val="pl-PL"/>
+        </w:rPr>
+        <w:instrText xml:space="preserve"> INCLUDEPICTURE  "D:\\adamnowak\\private\\Sylwek\\SmartWorking\\doc\\Images\\DeliveryNoteUpdating.png" \* MERGEFORMATINET </w:instrText>
+      </w:r>
+      <w:r>
+        <w:rPr>
+          <w:color w:val="FFC000"/>
+          <w:lang w:val="pl-PL"/>
+        </w:rPr>
+        <w:fldChar w:fldCharType="separate"/>
+      </w:r>
+      <w:r>
+        <w:rPr>
+          <w:color w:val="FFC000"/>
+          <w:lang w:val="pl-PL"/>
+        </w:rPr>
         <w:pict>
-          <v:shape id="_x0000_i1025" type="#_x0000_t75" style="width:468pt;height:272.4pt">
-            <v:imagedata r:id="rId79" r:href="rId80"/>
+          <v:shape id="_x0000_i1040" type="#_x0000_t75" style="width:468pt;height:272.4pt">
+            <v:imagedata r:id="rId80" r:href="rId81"/>
           </v:shape>
         </w:pict>
       </w:r>
@@ -4946,6 +5407,13 @@
         </w:rPr>
         <w:fldChar w:fldCharType="end"/>
       </w:r>
+      <w:r>
+        <w:rPr>
+          <w:color w:val="FFC000"/>
+          <w:lang w:val="pl-PL"/>
+        </w:rPr>
+        <w:fldChar w:fldCharType="end"/>
+      </w:r>
     </w:p>
     <w:p>
       <w:pPr>
@@ -5030,10 +5498,13 @@
       </w:r>
     </w:p>
     <w:sectPr>
+      <w:footerReference w:type="default" r:id="rId82"/>
       <w:pgSz w:w="12240" w:h="15840"/>
       <w:pgMar w:top="1440" w:right="1440" w:bottom="1440" w:left="1440" w:header="708" w:footer="708" w:gutter="0"/>
+      <w:pgNumType w:start="0"/>
       <w:cols w:space="708"/>
       <w:noEndnote/>
+      <w:titlePg/>
       <w:docGrid w:linePitch="360"/>
     </w:sectPr>
   </w:body>
@@ -5063,6 +5534,163 @@
     </w:p>
   </w:endnote>
 </w:endnotes>
+</file>
+
+<file path=word/footer1.xml><?xml version="1.0" encoding="utf-8"?>
+<w:ftr xmlns:wpc="http://schemas.microsoft.com/office/word/2010/wordprocessingCanvas" xmlns:mc="http://schemas.openxmlformats.org/markup-compatibility/2006" xmlns:o="urn:schemas-microsoft-com:office:office" xmlns:r="http://schemas.openxmlformats.org/officeDocument/2006/relationships" xmlns:m="http://schemas.openxmlformats.org/officeDocument/2006/math" xmlns:v="urn:schemas-microsoft-com:vml" xmlns:wp14="http://schemas.microsoft.com/office/word/2010/wordprocessingDrawing" xmlns:wp="http://schemas.openxmlformats.org/drawingml/2006/wordprocessingDrawing" xmlns:w10="urn:schemas-microsoft-com:office:word" xmlns:w="http://schemas.openxmlformats.org/wordprocessingml/2006/main" xmlns:w14="http://schemas.microsoft.com/office/word/2010/wordml" xmlns:wpg="http://schemas.microsoft.com/office/word/2010/wordprocessingGroup" xmlns:wpi="http://schemas.microsoft.com/office/word/2010/wordprocessingInk" xmlns:wne="http://schemas.microsoft.com/office/word/2006/wordml" xmlns:wps="http://schemas.microsoft.com/office/word/2010/wordprocessingShape" mc:Ignorable="w14 wp14">
+  <w:p>
+    <w:pPr>
+      <w:pStyle w:val="Nagwek"/>
+      <w:jc w:val="center"/>
+      <w:rPr>
+        <w:lang w:val="pl-PL"/>
+      </w:rPr>
+    </w:pPr>
+    <w:r>
+      <w:rPr>
+        <w:lang w:val="pl-PL"/>
+      </w:rPr>
+      <w:t xml:space="preserve">Dokumentacja programu </w:t>
+    </w:r>
+    <w:r>
+      <w:rPr>
+        <w:lang w:val="pl-PL"/>
+      </w:rPr>
+      <w:fldChar w:fldCharType="begin"/>
+    </w:r>
+    <w:r>
+      <w:rPr>
+        <w:lang w:val="pl-PL"/>
+      </w:rPr>
+      <w:instrText xml:space="preserve"> DOCPROPERTY  NazwaProjektu  \* MERGEFORMAT </w:instrText>
+    </w:r>
+    <w:r>
+      <w:rPr>
+        <w:lang w:val="pl-PL"/>
+      </w:rPr>
+      <w:fldChar w:fldCharType="separate"/>
+    </w:r>
+    <w:proofErr w:type="spellStart"/>
+    <w:r>
+      <w:rPr>
+        <w:lang w:val="pl-PL"/>
+      </w:rPr>
+      <w:t>SmartWorking.Office</w:t>
+    </w:r>
+    <w:proofErr w:type="spellEnd"/>
+    <w:r>
+      <w:rPr>
+        <w:lang w:val="pl-PL"/>
+      </w:rPr>
+      <w:fldChar w:fldCharType="end"/>
+    </w:r>
+    <w:r>
+      <w:rPr>
+        <w:lang w:val="pl-PL"/>
+      </w:rPr>
+      <w:t xml:space="preserve"> </w:t>
+    </w:r>
+    <w:proofErr w:type="spellStart"/>
+    <w:r>
+      <w:rPr>
+        <w:lang w:val="pl-PL"/>
+      </w:rPr>
+      <w:t>ver</w:t>
+    </w:r>
+    <w:proofErr w:type="spellEnd"/>
+    <w:r>
+      <w:rPr>
+        <w:lang w:val="pl-PL"/>
+      </w:rPr>
+      <w:t xml:space="preserve">. </w:t>
+    </w:r>
+    <w:r>
+      <w:rPr>
+        <w:lang w:val="pl-PL"/>
+      </w:rPr>
+      <w:fldChar w:fldCharType="begin"/>
+    </w:r>
+    <w:r>
+      <w:rPr>
+        <w:lang w:val="pl-PL"/>
+      </w:rPr>
+      <w:instrText xml:space="preserve"> DOCPROPERTY  WersjaProgramu  \* MERGEFORMAT </w:instrText>
+    </w:r>
+    <w:r>
+      <w:rPr>
+        <w:lang w:val="pl-PL"/>
+      </w:rPr>
+      <w:fldChar w:fldCharType="separate"/>
+    </w:r>
+    <w:r>
+      <w:rPr>
+        <w:lang w:val="pl-PL"/>
+      </w:rPr>
+      <w:t>1.0</w:t>
+    </w:r>
+    <w:r>
+      <w:rPr>
+        <w:lang w:val="pl-PL"/>
+      </w:rPr>
+      <w:fldChar w:fldCharType="end"/>
+    </w:r>
+  </w:p>
+  <w:p>
+    <w:pPr>
+      <w:pStyle w:val="Stopka"/>
+      <w:jc w:val="right"/>
+      <w:rPr>
+        <w:rFonts w:ascii="Cambria" w:eastAsia="SimSun" w:hAnsi="Cambria" w:cs="Times New Roman"/>
+        <w:sz w:val="28"/>
+        <w:szCs w:val="28"/>
+      </w:rPr>
+    </w:pPr>
+    <w:r>
+      <w:rPr>
+        <w:rFonts w:ascii="Cambria" w:eastAsia="SimSun" w:hAnsi="Cambria" w:cs="Times New Roman"/>
+        <w:sz w:val="28"/>
+        <w:szCs w:val="28"/>
+        <w:lang w:val="pl-PL"/>
+      </w:rPr>
+      <w:t xml:space="preserve">str. </w:t>
+    </w:r>
+    <w:r>
+      <w:rPr>
+        <w:rFonts w:ascii="Calibri" w:eastAsia="SimSun" w:hAnsi="Calibri" w:cs="Times New Roman"/>
+        <w:szCs w:val="21"/>
+      </w:rPr>
+      <w:fldChar w:fldCharType="begin"/>
+    </w:r>
+    <w:r>
+      <w:instrText>PAGE    \* MERGEFORMAT</w:instrText>
+    </w:r>
+    <w:r>
+      <w:rPr>
+        <w:rFonts w:ascii="Calibri" w:eastAsia="SimSun" w:hAnsi="Calibri" w:cs="Times New Roman"/>
+        <w:szCs w:val="21"/>
+      </w:rPr>
+      <w:fldChar w:fldCharType="separate"/>
+    </w:r>
+    <w:r>
+      <w:rPr>
+        <w:rFonts w:ascii="Cambria" w:eastAsia="SimSun" w:hAnsi="Cambria" w:cs="Times New Roman"/>
+        <w:noProof/>
+        <w:sz w:val="28"/>
+        <w:szCs w:val="28"/>
+        <w:lang w:val="pl-PL"/>
+      </w:rPr>
+      <w:t>2</w:t>
+    </w:r>
+    <w:r>
+      <w:rPr>
+        <w:rFonts w:ascii="Cambria" w:eastAsia="SimSun" w:hAnsi="Cambria" w:cs="Times New Roman"/>
+        <w:sz w:val="28"/>
+        <w:szCs w:val="28"/>
+      </w:rPr>
+      <w:fldChar w:fldCharType="end"/>
+    </w:r>
+  </w:p>
+</w:ftr>
 </file>
 
 <file path=word/footnotes.xml><?xml version="1.0" encoding="utf-8"?>
@@ -5117,6 +5745,8 @@
     <w:lsdException w:name="toc 3" w:uiPriority="39" w:qFormat="1"/>
     <w:lsdException w:name="toc 4" w:uiPriority="39"/>
     <w:lsdException w:name="toc 5" w:uiPriority="39"/>
+    <w:lsdException w:name="header" w:uiPriority="99"/>
+    <w:lsdException w:name="footer" w:uiPriority="99"/>
     <w:lsdException w:name="caption" w:locked="1" w:semiHidden="1" w:unhideWhenUsed="1" w:qFormat="1"/>
     <w:lsdException w:name="Title" w:locked="1" w:qFormat="1"/>
     <w:lsdException w:name="Subtitle" w:locked="1" w:qFormat="1"/>
@@ -5697,6 +6327,80 @@
       <w:ind w:left="880"/>
     </w:pPr>
   </w:style>
+  <w:style w:type="paragraph" w:styleId="Nagwek">
+    <w:name w:val="header"/>
+    <w:basedOn w:val="Normalny"/>
+    <w:link w:val="NagwekZnak"/>
+    <w:uiPriority w:val="99"/>
+    <w:rsid w:val="000914E6"/>
+    <w:pPr>
+      <w:tabs>
+        <w:tab w:val="center" w:pos="4680"/>
+        <w:tab w:val="right" w:pos="9360"/>
+      </w:tabs>
+    </w:pPr>
+  </w:style>
+  <w:style w:type="character" w:customStyle="1" w:styleId="NagwekZnak">
+    <w:name w:val="Nagłówek Znak"/>
+    <w:link w:val="Nagwek"/>
+    <w:uiPriority w:val="99"/>
+    <w:rsid w:val="000914E6"/>
+    <w:rPr>
+      <w:rFonts w:ascii="Arial" w:hAnsi="Arial" w:cs="Arial"/>
+      <w:color w:val="000000"/>
+      <w:sz w:val="22"/>
+      <w:szCs w:val="22"/>
+    </w:rPr>
+  </w:style>
+  <w:style w:type="paragraph" w:styleId="Stopka">
+    <w:name w:val="footer"/>
+    <w:basedOn w:val="Normalny"/>
+    <w:link w:val="StopkaZnak"/>
+    <w:uiPriority w:val="99"/>
+    <w:rsid w:val="000914E6"/>
+    <w:pPr>
+      <w:tabs>
+        <w:tab w:val="center" w:pos="4680"/>
+        <w:tab w:val="right" w:pos="9360"/>
+      </w:tabs>
+    </w:pPr>
+  </w:style>
+  <w:style w:type="character" w:customStyle="1" w:styleId="StopkaZnak">
+    <w:name w:val="Stopka Znak"/>
+    <w:link w:val="Stopka"/>
+    <w:uiPriority w:val="99"/>
+    <w:rsid w:val="000914E6"/>
+    <w:rPr>
+      <w:rFonts w:ascii="Arial" w:hAnsi="Arial" w:cs="Arial"/>
+      <w:color w:val="000000"/>
+      <w:sz w:val="22"/>
+      <w:szCs w:val="22"/>
+    </w:rPr>
+  </w:style>
+  <w:style w:type="paragraph" w:styleId="Bezodstpw">
+    <w:name w:val="No Spacing"/>
+    <w:link w:val="BezodstpwZnak"/>
+    <w:uiPriority w:val="1"/>
+    <w:qFormat/>
+    <w:locked/>
+    <w:rsid w:val="000914E6"/>
+    <w:rPr>
+      <w:rFonts w:ascii="Calibri" w:eastAsia="SimSun" w:hAnsi="Calibri"/>
+      <w:sz w:val="22"/>
+      <w:szCs w:val="22"/>
+    </w:rPr>
+  </w:style>
+  <w:style w:type="character" w:customStyle="1" w:styleId="BezodstpwZnak">
+    <w:name w:val="Bez odstępów Znak"/>
+    <w:link w:val="Bezodstpw"/>
+    <w:uiPriority w:val="1"/>
+    <w:rsid w:val="000914E6"/>
+    <w:rPr>
+      <w:rFonts w:ascii="Calibri" w:eastAsia="SimSun" w:hAnsi="Calibri"/>
+      <w:sz w:val="22"/>
+      <w:szCs w:val="22"/>
+    </w:rPr>
+  </w:style>
 </w:styles>
 </file>
 
@@ -6176,11 +6880,30 @@
 </file>
 
 <file path=customXml/item1.xml><?xml version="1.0" encoding="utf-8"?>
+<CoverPageProperties xmlns="http://schemas.microsoft.com/office/2006/coverPageProps">
+  <PublishDate>2012-06-26T00:00:00</PublishDate>
+  <Abstract/>
+  <CompanyAddress/>
+  <CompanyPhone/>
+  <CompanyFax/>
+  <CompanyEmail/>
+</CoverPageProperties>
+</file>
+
+<file path=customXml/item2.xml><?xml version="1.0" encoding="utf-8"?>
 <b:Sources xmlns:b="http://schemas.openxmlformats.org/officeDocument/2006/bibliography" xmlns="http://schemas.openxmlformats.org/officeDocument/2006/bibliography" SelectedStyle="\APA.XSL" StyleName="APA"/>
 </file>
 
 <file path=customXml/itemProps1.xml><?xml version="1.0" encoding="utf-8"?>
-<ds:datastoreItem xmlns:ds="http://schemas.openxmlformats.org/officeDocument/2006/customXml" ds:itemID="{6FD6002A-5A2E-42E3-9F85-28401C5FC87C}">
+<ds:datastoreItem xmlns:ds="http://schemas.openxmlformats.org/officeDocument/2006/customXml" ds:itemID="{55AF091B-3C7A-41E3-B477-F2FDAA23CFDA}">
+  <ds:schemaRefs>
+    <ds:schemaRef ds:uri="http://schemas.microsoft.com/office/2006/coverPageProps"/>
+  </ds:schemaRefs>
+</ds:datastoreItem>
+</file>
+
+<file path=customXml/itemProps2.xml><?xml version="1.0" encoding="utf-8"?>
+<ds:datastoreItem xmlns:ds="http://schemas.openxmlformats.org/officeDocument/2006/customXml" ds:itemID="{768FFF56-7CF4-4643-AD51-C988909C5DD6}">
   <ds:schemaRefs>
     <ds:schemaRef ds:uri="http://schemas.openxmlformats.org/officeDocument/2006/bibliography"/>
   </ds:schemaRefs>

</xml_diff>